<commit_message>
updating timeline for future weeks
</commit_message>
<xml_diff>
--- a/timeline_wks8-15.docx
+++ b/timeline_wks8-15.docx
@@ -15,6 +15,13 @@
           <w:bCs/>
         </w:rPr>
         <w:t>WEEK 8</w:t>
+      </w:r>
+      <w:r>
+        <w:rPr>
+          <w:b/>
+          <w:bCs/>
+        </w:rPr>
+        <w:t xml:space="preserve"> (Oct 13 – Oct 19)</w:t>
       </w:r>
     </w:p>
     <w:p>
@@ -84,13 +91,8 @@
     <w:p/>
     <w:p/>
     <w:p>
-      <w:proofErr w:type="spellStart"/>
-      <w:r>
-        <w:t>ESTC</w:t>
-      </w:r>
-      <w:proofErr w:type="spellEnd"/>
-      <w:r>
-        <w:t xml:space="preserve"> </w:t>
+      <w:r>
+        <w:t xml:space="preserve">ESTC </w:t>
       </w:r>
       <w:r>
         <w:t>dataset</w:t>
@@ -136,6 +138,13 @@
         </w:rPr>
         <w:t>WEEK 9</w:t>
       </w:r>
+      <w:r>
+        <w:rPr>
+          <w:b/>
+          <w:bCs/>
+        </w:rPr>
+        <w:t xml:space="preserve"> (Oct 20 – Oct 26)</w:t>
+      </w:r>
     </w:p>
     <w:p>
       <w:r>
@@ -187,6 +196,13 @@
         </w:rPr>
         <w:t>WEEK 10</w:t>
       </w:r>
+      <w:r>
+        <w:rPr>
+          <w:b/>
+          <w:bCs/>
+        </w:rPr>
+        <w:t xml:space="preserve"> (Oct 27 – Nov 2)</w:t>
+      </w:r>
     </w:p>
     <w:p>
       <w:pPr>
@@ -312,6 +328,13 @@
           <w:bCs/>
         </w:rPr>
         <w:t>WEEK 11</w:t>
+      </w:r>
+      <w:r>
+        <w:rPr>
+          <w:b/>
+          <w:bCs/>
+        </w:rPr>
+        <w:t xml:space="preserve"> (Nov 3 – Nov 9)</w:t>
       </w:r>
     </w:p>
     <w:p>
@@ -373,23 +396,158 @@
         </w:numPr>
       </w:pPr>
       <w:r>
-        <w:t xml:space="preserve">- </w:t>
-      </w:r>
-      <w:proofErr w:type="spellStart"/>
-      <w:r>
-        <w:t>jupyter</w:t>
-      </w:r>
-      <w:proofErr w:type="spellEnd"/>
-      <w:r>
-        <w:t xml:space="preserve"> notebook that extracts data from all three, selects &amp; transforms as necessary, spits out final data file for analysis</w:t>
-      </w:r>
-    </w:p>
-    <w:p/>
-    <w:p>
+        <w:t>- jupyter notebook that extracts data from all three, selects &amp; transforms as necessary, spits out final data file for analysis</w:t>
+      </w:r>
+    </w:p>
+    <w:p/>
+    <w:p>
+      <w:r>
+        <w:t>Compare datasets and identify significant connections</w:t>
+      </w:r>
+    </w:p>
+    <w:p>
+      <w:pPr>
+        <w:pStyle w:val="ListParagraph"/>
+        <w:numPr>
+          <w:ilvl w:val="0"/>
+          <w:numId w:val="1"/>
+        </w:numPr>
+      </w:pPr>
+      <w:r>
+        <w:t>Mash together? Side-by-side comparison? Think about methodology</w:t>
+      </w:r>
+    </w:p>
+    <w:p/>
+    <w:p/>
+    <w:p>
+      <w:pPr>
+        <w:rPr>
+          <w:b/>
+          <w:bCs/>
+        </w:rPr>
+      </w:pPr>
+      <w:r>
+        <w:rPr>
+          <w:b/>
+          <w:bCs/>
+        </w:rPr>
+        <w:t>WEEK 12</w:t>
+      </w:r>
+      <w:r>
+        <w:rPr>
+          <w:b/>
+          <w:bCs/>
+        </w:rPr>
+        <w:t xml:space="preserve"> (Nov 10 – Nov 16)</w:t>
+      </w:r>
+    </w:p>
+    <w:p>
+      <w:r>
+        <w:rPr>
+          <w:highlight w:val="yellow"/>
+        </w:rPr>
+        <w:t>Midpoint check-in DUE</w:t>
+      </w:r>
+    </w:p>
+    <w:p>
+      <w:pPr>
+        <w:pStyle w:val="ListParagraph"/>
+        <w:numPr>
+          <w:ilvl w:val="0"/>
+          <w:numId w:val="1"/>
+        </w:numPr>
+      </w:pPr>
+      <w:r>
+        <w:t>Show what you have done so far</w:t>
+      </w:r>
+    </w:p>
+    <w:p>
+      <w:pPr>
+        <w:pStyle w:val="ListParagraph"/>
+        <w:numPr>
+          <w:ilvl w:val="0"/>
+          <w:numId w:val="1"/>
+        </w:numPr>
+      </w:pPr>
+      <w:r>
+        <w:t>Start tidying folder structure</w:t>
+      </w:r>
+    </w:p>
+    <w:p/>
+    <w:p/>
+    <w:p>
+      <w:pPr>
+        <w:rPr>
+          <w:b/>
+          <w:bCs/>
+        </w:rPr>
+      </w:pPr>
+      <w:r>
+        <w:rPr>
+          <w:b/>
+          <w:bCs/>
+        </w:rPr>
+        <w:t>WEEK 13</w:t>
+      </w:r>
+      <w:r>
+        <w:rPr>
+          <w:b/>
+          <w:bCs/>
+        </w:rPr>
+        <w:t xml:space="preserve"> (</w:t>
+      </w:r>
+      <w:r>
+        <w:rPr>
+          <w:b/>
+          <w:bCs/>
+        </w:rPr>
+        <w:t>Nov 17 – Nov 23)</w:t>
+      </w:r>
+    </w:p>
+    <w:p>
+      <w:r>
+        <w:rPr>
+          <w:highlight w:val="yellow"/>
+        </w:rPr>
+        <w:t>Reproducible Jupyter notebook (draft) DUE</w:t>
+      </w:r>
+    </w:p>
+    <w:p>
+      <w:pPr>
+        <w:pStyle w:val="ListParagraph"/>
+        <w:numPr>
+          <w:ilvl w:val="0"/>
+          <w:numId w:val="1"/>
+        </w:numPr>
+      </w:pPr>
+      <w:r>
+        <w:t>Outline draft of jupyter notebook</w:t>
+      </w:r>
+    </w:p>
+    <w:p>
+      <w:pPr>
+        <w:pStyle w:val="ListParagraph"/>
+        <w:numPr>
+          <w:ilvl w:val="1"/>
+          <w:numId w:val="1"/>
+        </w:numPr>
+      </w:pPr>
+      <w:r>
+        <w:t xml:space="preserve">Notebook should </w:t>
+      </w:r>
+      <w:r>
+        <w:t xml:space="preserve">extract data from </w:t>
+      </w:r>
+      <w:r>
+        <w:t>datasets</w:t>
+      </w:r>
+      <w:r>
+        <w:t>, select &amp; transform as necessary, spit</w:t>
+      </w:r>
       <w:bookmarkStart w:id="0" w:name="_GoBack"/>
       <w:bookmarkEnd w:id="0"/>
       <w:r>
-        <w:t>Compare datasets and identify significant connections</w:t>
+        <w:t xml:space="preserve"> out final data file for analysis</w:t>
       </w:r>
     </w:p>
     <w:p>
@@ -401,32 +559,13 @@
         </w:numPr>
       </w:pPr>
       <w:r>
-        <w:t>Mash together? Side-by-side comparison? Think about methodology</w:t>
-      </w:r>
-    </w:p>
-    <w:p/>
-    <w:p/>
-    <w:p>
-      <w:pPr>
-        <w:rPr>
-          <w:b/>
-          <w:bCs/>
-        </w:rPr>
-      </w:pPr>
-      <w:r>
-        <w:rPr>
-          <w:b/>
-          <w:bCs/>
-        </w:rPr>
-        <w:t>WEEK 12</w:t>
-      </w:r>
-    </w:p>
-    <w:p>
-      <w:r>
-        <w:rPr>
-          <w:highlight w:val="yellow"/>
-        </w:rPr>
-        <w:t>Midpoint check-in DUE</w:t>
+        <w:t xml:space="preserve">Meet one-on-one </w:t>
+      </w:r>
+      <w:r>
+        <w:t>to discuss</w:t>
+      </w:r>
+      <w:r>
+        <w:t xml:space="preserve"> plans, what should be included</w:t>
       </w:r>
     </w:p>
     <w:p>
@@ -438,113 +577,70 @@
         </w:numPr>
       </w:pPr>
       <w:r>
-        <w:t>Show what you have done so far</w:t>
-      </w:r>
-    </w:p>
-    <w:p>
-      <w:pPr>
-        <w:pStyle w:val="ListParagraph"/>
-        <w:numPr>
-          <w:ilvl w:val="0"/>
-          <w:numId w:val="1"/>
-        </w:numPr>
-      </w:pPr>
-      <w:r>
-        <w:t>Start tidying folder structure</w:t>
-      </w:r>
-    </w:p>
-    <w:p/>
-    <w:p/>
-    <w:p>
-      <w:r>
-        <w:t>WEEK 13</w:t>
-      </w:r>
-    </w:p>
-    <w:p>
-      <w:r>
-        <w:rPr>
-          <w:highlight w:val="yellow"/>
-        </w:rPr>
-        <w:t xml:space="preserve">Reproducible </w:t>
-      </w:r>
-      <w:proofErr w:type="spellStart"/>
-      <w:r>
-        <w:rPr>
-          <w:highlight w:val="yellow"/>
-        </w:rPr>
-        <w:t>Jupyter</w:t>
-      </w:r>
-      <w:proofErr w:type="spellEnd"/>
-      <w:r>
-        <w:rPr>
-          <w:highlight w:val="yellow"/>
-        </w:rPr>
-        <w:t xml:space="preserve"> notebook (draft) DUE</w:t>
-      </w:r>
-    </w:p>
-    <w:p>
-      <w:pPr>
-        <w:pStyle w:val="ListParagraph"/>
-        <w:numPr>
-          <w:ilvl w:val="0"/>
-          <w:numId w:val="1"/>
-        </w:numPr>
-      </w:pPr>
-      <w:r>
-        <w:t xml:space="preserve">Outline draft of </w:t>
-      </w:r>
-      <w:proofErr w:type="spellStart"/>
-      <w:r>
-        <w:t>jupyter</w:t>
-      </w:r>
-      <w:proofErr w:type="spellEnd"/>
-      <w:r>
-        <w:t xml:space="preserve"> notebook</w:t>
-      </w:r>
-    </w:p>
-    <w:p>
-      <w:pPr>
-        <w:pStyle w:val="ListParagraph"/>
-        <w:numPr>
-          <w:ilvl w:val="0"/>
-          <w:numId w:val="1"/>
-        </w:numPr>
-      </w:pPr>
-      <w:r>
-        <w:t xml:space="preserve">Meet one-on-one </w:t>
-      </w:r>
-      <w:r>
-        <w:t>to discuss</w:t>
-      </w:r>
-      <w:r>
-        <w:t xml:space="preserve"> plans, what should be included</w:t>
-      </w:r>
-    </w:p>
-    <w:p>
-      <w:pPr>
-        <w:pStyle w:val="ListParagraph"/>
-        <w:numPr>
-          <w:ilvl w:val="0"/>
-          <w:numId w:val="1"/>
-        </w:numPr>
-      </w:pPr>
-      <w:r>
         <w:t>Should not encompass all of your code</w:t>
       </w:r>
     </w:p>
     <w:p/>
     <w:p/>
     <w:p>
-      <w:r>
-        <w:t>WEEK 14 - THANKSGIVING</w:t>
-      </w:r>
-    </w:p>
-    <w:p/>
-    <w:p/>
-    <w:p/>
-    <w:p>
-      <w:r>
+      <w:pPr>
+        <w:rPr>
+          <w:b/>
+          <w:bCs/>
+        </w:rPr>
+      </w:pPr>
+      <w:r>
+        <w:rPr>
+          <w:b/>
+          <w:bCs/>
+        </w:rPr>
+        <w:t xml:space="preserve">WEEK 14 </w:t>
+      </w:r>
+      <w:r>
+        <w:rPr>
+          <w:b/>
+          <w:bCs/>
+        </w:rPr>
+        <w:t>–</w:t>
+      </w:r>
+      <w:r>
+        <w:rPr>
+          <w:b/>
+          <w:bCs/>
+        </w:rPr>
+        <w:t xml:space="preserve"> THANKSGIVING</w:t>
+      </w:r>
+      <w:r>
+        <w:rPr>
+          <w:b/>
+          <w:bCs/>
+        </w:rPr>
+        <w:t xml:space="preserve"> (Nov 24 – Nov 30)</w:t>
+      </w:r>
+    </w:p>
+    <w:p/>
+    <w:p/>
+    <w:p/>
+    <w:p>
+      <w:pPr>
+        <w:rPr>
+          <w:b/>
+          <w:bCs/>
+        </w:rPr>
+      </w:pPr>
+      <w:r>
+        <w:rPr>
+          <w:b/>
+          <w:bCs/>
+        </w:rPr>
         <w:t>WEEK 15</w:t>
+      </w:r>
+      <w:r>
+        <w:rPr>
+          <w:b/>
+          <w:bCs/>
+        </w:rPr>
+        <w:t xml:space="preserve"> (Dec 1 – Dec 7)</w:t>
       </w:r>
     </w:p>
     <w:p>

</xml_diff>